<commit_message>
Updated concept a touch.
Signed-off-by: CompactNinja <kaj_man0@hotmail.com>
</commit_message>
<xml_diff>
--- a/Concepts/Concept 6 - CN.docx
+++ b/Concepts/Concept 6 - CN.docx
@@ -2604,7 +2604,452 @@
           <w:sz w:val="20"/>
           <w:szCs w:val="20"/>
         </w:rPr>
-        <w:t>OKAY. That took a long time, and contains many letters and words. I’m submitting this as is now, beyond this, I plan to add just some not so set in stone stuff, more as things that may be worth adding, or discussing, should this concept be chosen.</w:t>
+        <w:t xml:space="preserve">OKAY. That took a long time, and contains many letters and words. </w:t>
+      </w:r>
+      <w:r>
+        <w:rPr>
+          <w:rFonts w:ascii="Courier New" w:hAnsi="Courier New" w:cs="Courier New"/>
+          <w:sz w:val="20"/>
+          <w:szCs w:val="20"/>
+        </w:rPr>
+        <w:t>B</w:t>
+      </w:r>
+      <w:r>
+        <w:rPr>
+          <w:rFonts w:ascii="Courier New" w:hAnsi="Courier New" w:cs="Courier New"/>
+          <w:sz w:val="20"/>
+          <w:szCs w:val="20"/>
+        </w:rPr>
+        <w:t xml:space="preserve">eyond this, </w:t>
+      </w:r>
+      <w:r>
+        <w:rPr>
+          <w:rFonts w:ascii="Courier New" w:hAnsi="Courier New" w:cs="Courier New"/>
+          <w:sz w:val="20"/>
+          <w:szCs w:val="20"/>
+        </w:rPr>
+        <w:t>is</w:t>
+      </w:r>
+      <w:r>
+        <w:rPr>
+          <w:rFonts w:ascii="Courier New" w:hAnsi="Courier New" w:cs="Courier New"/>
+          <w:sz w:val="20"/>
+          <w:szCs w:val="20"/>
+        </w:rPr>
+        <w:t xml:space="preserve"> just some not so set in stone stuff, more as things that may be worth adding, or discussing, should this concept be chosen.</w:t>
+      </w:r>
+    </w:p>
+    <w:p>
+      <w:pPr>
+        <w:pStyle w:val="ListParagraph"/>
+        <w:numPr>
+          <w:ilvl w:val="0"/>
+          <w:numId w:val="1"/>
+        </w:numPr>
+        <w:rPr>
+          <w:rFonts w:ascii="Courier New" w:hAnsi="Courier New" w:cs="Courier New"/>
+          <w:sz w:val="20"/>
+          <w:szCs w:val="20"/>
+        </w:rPr>
+      </w:pPr>
+      <w:r>
+        <w:rPr>
+          <w:rFonts w:ascii="Courier New" w:hAnsi="Courier New" w:cs="Courier New"/>
+          <w:sz w:val="20"/>
+          <w:szCs w:val="20"/>
+        </w:rPr>
+        <w:t xml:space="preserve">I believe that a good point to begin the plot would be the main character joining The </w:t>
+      </w:r>
+      <w:proofErr w:type="spellStart"/>
+      <w:r>
+        <w:rPr>
+          <w:rFonts w:ascii="Courier New" w:hAnsi="Courier New" w:cs="Courier New"/>
+          <w:sz w:val="20"/>
+          <w:szCs w:val="20"/>
+        </w:rPr>
+        <w:t>Mancery</w:t>
+      </w:r>
+      <w:proofErr w:type="spellEnd"/>
+      <w:r>
+        <w:rPr>
+          <w:rFonts w:ascii="Courier New" w:hAnsi="Courier New" w:cs="Courier New"/>
+          <w:sz w:val="20"/>
+          <w:szCs w:val="20"/>
+        </w:rPr>
+        <w:t xml:space="preserve">, or having been at the </w:t>
+      </w:r>
+      <w:proofErr w:type="spellStart"/>
+      <w:r>
+        <w:rPr>
+          <w:rFonts w:ascii="Courier New" w:hAnsi="Courier New" w:cs="Courier New"/>
+          <w:sz w:val="20"/>
+          <w:szCs w:val="20"/>
+        </w:rPr>
+        <w:t>Mancery</w:t>
+      </w:r>
+      <w:proofErr w:type="spellEnd"/>
+      <w:r>
+        <w:rPr>
+          <w:rFonts w:ascii="Courier New" w:hAnsi="Courier New" w:cs="Courier New"/>
+          <w:sz w:val="20"/>
+          <w:szCs w:val="20"/>
+        </w:rPr>
+        <w:t xml:space="preserve"> for a short amount of time (starting as a kid and discovering your power is a bit clichéd :P). The player could learn the game as the character learns </w:t>
+      </w:r>
+      <w:proofErr w:type="spellStart"/>
+      <w:r>
+        <w:rPr>
+          <w:rFonts w:ascii="Courier New" w:hAnsi="Courier New" w:cs="Courier New"/>
+          <w:sz w:val="20"/>
+          <w:szCs w:val="20"/>
+        </w:rPr>
+        <w:t>magicsstuffsdssfd</w:t>
+      </w:r>
+      <w:proofErr w:type="spellEnd"/>
+      <w:r>
+        <w:rPr>
+          <w:rFonts w:ascii="Courier New" w:hAnsi="Courier New" w:cs="Courier New"/>
+          <w:sz w:val="20"/>
+          <w:szCs w:val="20"/>
+        </w:rPr>
+        <w:t>.</w:t>
+      </w:r>
+    </w:p>
+    <w:p>
+      <w:pPr>
+        <w:pStyle w:val="ListParagraph"/>
+        <w:numPr>
+          <w:ilvl w:val="0"/>
+          <w:numId w:val="1"/>
+        </w:numPr>
+        <w:rPr>
+          <w:rFonts w:ascii="Courier New" w:hAnsi="Courier New" w:cs="Courier New"/>
+          <w:sz w:val="20"/>
+          <w:szCs w:val="20"/>
+        </w:rPr>
+      </w:pPr>
+      <w:r>
+        <w:rPr>
+          <w:rFonts w:ascii="Courier New" w:hAnsi="Courier New" w:cs="Courier New"/>
+          <w:sz w:val="20"/>
+          <w:szCs w:val="20"/>
+        </w:rPr>
+        <w:t>An idea I had for the plot was that as it is set near the 100</w:t>
+      </w:r>
+      <w:r>
+        <w:rPr>
+          <w:rFonts w:ascii="Courier New" w:hAnsi="Courier New" w:cs="Courier New"/>
+          <w:sz w:val="20"/>
+          <w:szCs w:val="20"/>
+          <w:vertAlign w:val="superscript"/>
+        </w:rPr>
+        <w:t>th</w:t>
+      </w:r>
+      <w:r>
+        <w:rPr>
+          <w:rFonts w:ascii="Courier New" w:hAnsi="Courier New" w:cs="Courier New"/>
+          <w:sz w:val="20"/>
+          <w:szCs w:val="20"/>
+        </w:rPr>
+        <w:t xml:space="preserve"> anniversary of </w:t>
+      </w:r>
+      <w:r>
+        <w:rPr>
+          <w:rFonts w:ascii="Courier New" w:hAnsi="Courier New" w:cs="Courier New"/>
+          <w:i/>
+          <w:sz w:val="20"/>
+          <w:szCs w:val="20"/>
+        </w:rPr>
+        <w:t>The Ten</w:t>
+      </w:r>
+      <w:r>
+        <w:rPr>
+          <w:rFonts w:ascii="Courier New" w:hAnsi="Courier New" w:cs="Courier New"/>
+          <w:sz w:val="20"/>
+          <w:szCs w:val="20"/>
+        </w:rPr>
+        <w:t xml:space="preserve"> creating the rift, upon the anniversary, the rift could, I dunno, close or something, thus resuming the invasion. Could prove for the driving force of the plot (of course, intertwined with some </w:t>
+      </w:r>
+      <w:proofErr w:type="spellStart"/>
+      <w:r>
+        <w:rPr>
+          <w:rFonts w:ascii="Courier New" w:hAnsi="Courier New" w:cs="Courier New"/>
+          <w:sz w:val="20"/>
+          <w:szCs w:val="20"/>
+        </w:rPr>
+        <w:t>kinda</w:t>
+      </w:r>
+      <w:proofErr w:type="spellEnd"/>
+      <w:r>
+        <w:rPr>
+          <w:rFonts w:ascii="Courier New" w:hAnsi="Courier New" w:cs="Courier New"/>
+          <w:sz w:val="20"/>
+          <w:szCs w:val="20"/>
+        </w:rPr>
+        <w:t xml:space="preserve"> mystery conspiracy twist thing</w:t>
+      </w:r>
+      <w:r>
+        <w:rPr>
+          <w:rFonts w:ascii="Courier New" w:hAnsi="Courier New" w:cs="Courier New"/>
+          <w:sz w:val="20"/>
+          <w:szCs w:val="20"/>
+        </w:rPr>
+        <w:t>)</w:t>
+      </w:r>
+      <w:r>
+        <w:rPr>
+          <w:rFonts w:ascii="Courier New" w:hAnsi="Courier New" w:cs="Courier New"/>
+          <w:sz w:val="20"/>
+          <w:szCs w:val="20"/>
+        </w:rPr>
+        <w:t>.</w:t>
+      </w:r>
+    </w:p>
+    <w:p>
+      <w:pPr>
+        <w:pStyle w:val="ListParagraph"/>
+        <w:numPr>
+          <w:ilvl w:val="0"/>
+          <w:numId w:val="1"/>
+        </w:numPr>
+        <w:rPr>
+          <w:rFonts w:ascii="Courier New" w:hAnsi="Courier New" w:cs="Courier New"/>
+          <w:sz w:val="20"/>
+          <w:szCs w:val="20"/>
+        </w:rPr>
+      </w:pPr>
+      <w:r>
+        <w:rPr>
+          <w:rFonts w:ascii="Courier New" w:hAnsi="Courier New" w:cs="Courier New"/>
+          <w:sz w:val="20"/>
+          <w:szCs w:val="20"/>
+        </w:rPr>
+        <w:t xml:space="preserve">I was considering including a religion for </w:t>
+      </w:r>
+      <w:r>
+        <w:rPr>
+          <w:rFonts w:ascii="Courier New" w:hAnsi="Courier New" w:cs="Courier New"/>
+          <w:sz w:val="20"/>
+          <w:szCs w:val="20"/>
+        </w:rPr>
+        <w:t>α</w:t>
+      </w:r>
+      <w:r>
+        <w:rPr>
+          <w:rFonts w:ascii="Courier New" w:hAnsi="Courier New" w:cs="Courier New"/>
+          <w:sz w:val="20"/>
+          <w:szCs w:val="20"/>
+        </w:rPr>
+        <w:t>, but I had difficulty including it without overcomplicating what I was trying to do. It’s probably something worth considering should this be chosen.</w:t>
+      </w:r>
+    </w:p>
+    <w:p>
+      <w:pPr>
+        <w:pStyle w:val="ListParagraph"/>
+        <w:numPr>
+          <w:ilvl w:val="0"/>
+          <w:numId w:val="1"/>
+        </w:numPr>
+        <w:rPr>
+          <w:rFonts w:ascii="Courier New" w:hAnsi="Courier New" w:cs="Courier New"/>
+          <w:sz w:val="20"/>
+          <w:szCs w:val="20"/>
+        </w:rPr>
+      </w:pPr>
+      <w:r>
+        <w:rPr>
+          <w:rFonts w:ascii="Courier New" w:hAnsi="Courier New" w:cs="Courier New"/>
+          <w:sz w:val="20"/>
+          <w:szCs w:val="20"/>
+        </w:rPr>
+        <w:t xml:space="preserve">I imagine the γ as being </w:t>
+      </w:r>
+      <w:proofErr w:type="gramStart"/>
+      <w:r>
+        <w:rPr>
+          <w:rFonts w:ascii="Courier New" w:hAnsi="Courier New" w:cs="Courier New"/>
+          <w:sz w:val="20"/>
+          <w:szCs w:val="20"/>
+        </w:rPr>
+        <w:t>thin,</w:t>
+      </w:r>
+      <w:proofErr w:type="gramEnd"/>
+      <w:r>
+        <w:rPr>
+          <w:rFonts w:ascii="Courier New" w:hAnsi="Courier New" w:cs="Courier New"/>
+          <w:sz w:val="20"/>
+          <w:szCs w:val="20"/>
+        </w:rPr>
+        <w:t xml:space="preserve"> and well muscled creatures, with very sharp angular features, pointy teeth, perhaps some small horns/</w:t>
+      </w:r>
+      <w:proofErr w:type="spellStart"/>
+      <w:r>
+        <w:rPr>
+          <w:rFonts w:ascii="Courier New" w:hAnsi="Courier New" w:cs="Courier New"/>
+          <w:sz w:val="20"/>
+          <w:szCs w:val="20"/>
+        </w:rPr>
+        <w:t>boneythigns</w:t>
+      </w:r>
+      <w:proofErr w:type="spellEnd"/>
+      <w:r>
+        <w:rPr>
+          <w:rFonts w:ascii="Courier New" w:hAnsi="Courier New" w:cs="Courier New"/>
+          <w:sz w:val="20"/>
+          <w:szCs w:val="20"/>
+        </w:rPr>
+        <w:t xml:space="preserve"> around the face. They are just as comfortable on two legs as on all fours</w:t>
+      </w:r>
+      <w:r>
+        <w:rPr>
+          <w:rFonts w:ascii="Courier New" w:hAnsi="Courier New" w:cs="Courier New"/>
+          <w:sz w:val="20"/>
+          <w:szCs w:val="20"/>
+        </w:rPr>
+        <w:t xml:space="preserve">, which is a sign of them having to cope </w:t>
+      </w:r>
+      <w:r>
+        <w:rPr>
+          <w:rFonts w:ascii="Courier New" w:hAnsi="Courier New" w:cs="Courier New"/>
+          <w:sz w:val="20"/>
+          <w:szCs w:val="20"/>
+        </w:rPr>
+        <w:lastRenderedPageBreak/>
+        <w:t xml:space="preserve">in the mountainous regions. Their armour is of a very durable and tough metal which is found in the mountains, that being the predominant reason for their greater weaponry and armour (both of which are all spiky and stuffs), said armour is also made with manoeuvrability in mind, once again, due to </w:t>
+      </w:r>
+      <w:proofErr w:type="spellStart"/>
+      <w:r>
+        <w:rPr>
+          <w:rFonts w:ascii="Courier New" w:hAnsi="Courier New" w:cs="Courier New"/>
+          <w:sz w:val="20"/>
+          <w:szCs w:val="20"/>
+        </w:rPr>
+        <w:t>mountainsszsz</w:t>
+      </w:r>
+      <w:proofErr w:type="spellEnd"/>
+      <w:r>
+        <w:rPr>
+          <w:rFonts w:ascii="Courier New" w:hAnsi="Courier New" w:cs="Courier New"/>
+          <w:sz w:val="20"/>
+          <w:szCs w:val="20"/>
+        </w:rPr>
+        <w:t>.</w:t>
+      </w:r>
+    </w:p>
+    <w:p>
+      <w:pPr>
+        <w:pStyle w:val="ListParagraph"/>
+        <w:numPr>
+          <w:ilvl w:val="0"/>
+          <w:numId w:val="1"/>
+        </w:numPr>
+        <w:rPr>
+          <w:rFonts w:ascii="Courier New" w:hAnsi="Courier New" w:cs="Courier New"/>
+          <w:sz w:val="20"/>
+          <w:szCs w:val="20"/>
+        </w:rPr>
+      </w:pPr>
+      <w:r>
+        <w:rPr>
+          <w:rFonts w:ascii="Courier New" w:hAnsi="Courier New" w:cs="Courier New"/>
+          <w:sz w:val="20"/>
+          <w:szCs w:val="20"/>
+        </w:rPr>
+        <w:t xml:space="preserve">Another plot idea I had was that it turns out </w:t>
+      </w:r>
+      <w:r>
+        <w:rPr>
+          <w:rFonts w:ascii="Courier New" w:hAnsi="Courier New" w:cs="Courier New"/>
+          <w:i/>
+          <w:sz w:val="20"/>
+          <w:szCs w:val="20"/>
+        </w:rPr>
+        <w:t>The Ten</w:t>
+      </w:r>
+      <w:r>
+        <w:rPr>
+          <w:rFonts w:ascii="Courier New" w:hAnsi="Courier New" w:cs="Courier New"/>
+          <w:sz w:val="20"/>
+          <w:szCs w:val="20"/>
+        </w:rPr>
+        <w:t xml:space="preserve"> weren’t only talking to those south of the soon to be created rift, but the γ too, granting them magic (it’d prove for a nice TWEEEST). From that could stem the idea that </w:t>
+      </w:r>
+      <w:r>
+        <w:rPr>
+          <w:rFonts w:ascii="Courier New" w:hAnsi="Courier New" w:cs="Courier New"/>
+          <w:i/>
+          <w:sz w:val="20"/>
+          <w:szCs w:val="20"/>
+        </w:rPr>
+        <w:t>The Ten</w:t>
+      </w:r>
+      <w:r>
+        <w:rPr>
+          <w:rFonts w:ascii="Courier New" w:hAnsi="Courier New" w:cs="Courier New"/>
+          <w:sz w:val="20"/>
+          <w:szCs w:val="20"/>
+        </w:rPr>
+        <w:t xml:space="preserve"> aren’t what they made themselves out to be (</w:t>
+      </w:r>
+      <w:r>
+        <w:rPr>
+          <w:rFonts w:ascii="Courier New" w:hAnsi="Courier New" w:cs="Courier New"/>
+          <w:sz w:val="20"/>
+          <w:szCs w:val="20"/>
+        </w:rPr>
+        <w:t>P</w:t>
+      </w:r>
+      <w:r>
+        <w:rPr>
+          <w:rFonts w:ascii="Courier New" w:hAnsi="Courier New" w:cs="Courier New"/>
+          <w:sz w:val="20"/>
+          <w:szCs w:val="20"/>
+        </w:rPr>
+        <w:t>ossibly they are le true antagonists?</w:t>
+      </w:r>
+      <w:r>
+        <w:rPr>
+          <w:rFonts w:ascii="Courier New" w:hAnsi="Courier New" w:cs="Courier New"/>
+          <w:sz w:val="20"/>
+          <w:szCs w:val="20"/>
+        </w:rPr>
+        <w:t xml:space="preserve"> Did what they did to further some </w:t>
+      </w:r>
+      <w:proofErr w:type="spellStart"/>
+      <w:r>
+        <w:rPr>
+          <w:rFonts w:ascii="Courier New" w:hAnsi="Courier New" w:cs="Courier New"/>
+          <w:sz w:val="20"/>
+          <w:szCs w:val="20"/>
+        </w:rPr>
+        <w:t>kinda</w:t>
+      </w:r>
+      <w:proofErr w:type="spellEnd"/>
+      <w:r>
+        <w:rPr>
+          <w:rFonts w:ascii="Courier New" w:hAnsi="Courier New" w:cs="Courier New"/>
+          <w:sz w:val="20"/>
+          <w:szCs w:val="20"/>
+        </w:rPr>
+        <w:t xml:space="preserve"> goal? Hell the shadowy Patriarch could even be one of them, being all </w:t>
+      </w:r>
+      <w:proofErr w:type="spellStart"/>
+      <w:r>
+        <w:rPr>
+          <w:rFonts w:ascii="Courier New" w:hAnsi="Courier New" w:cs="Courier New"/>
+          <w:sz w:val="20"/>
+          <w:szCs w:val="20"/>
+        </w:rPr>
+        <w:t>puppetmastery</w:t>
+      </w:r>
+      <w:proofErr w:type="spellEnd"/>
+      <w:r>
+        <w:rPr>
+          <w:rFonts w:ascii="Courier New" w:hAnsi="Courier New" w:cs="Courier New"/>
+          <w:sz w:val="20"/>
+          <w:szCs w:val="20"/>
+        </w:rPr>
+        <w:t>).</w:t>
       </w:r>
     </w:p>
     <w:sectPr>
@@ -2615,6 +3060,127 @@
     </w:sectPr>
   </w:body>
 </w:document>
+</file>
+
+<file path=word/numbering.xml><?xml version="1.0" encoding="utf-8"?>
+<w:numbering xmlns:ve="http://schemas.openxmlformats.org/markup-compatibility/2006" xmlns:o="urn:schemas-microsoft-com:office:office" xmlns:r="http://schemas.openxmlformats.org/officeDocument/2006/relationships" xmlns:m="http://schemas.openxmlformats.org/officeDocument/2006/math" xmlns:v="urn:schemas-microsoft-com:vml" xmlns:wp="http://schemas.openxmlformats.org/drawingml/2006/wordprocessingDrawing" xmlns:w10="urn:schemas-microsoft-com:office:word" xmlns:w="http://schemas.openxmlformats.org/wordprocessingml/2006/main" xmlns:wne="http://schemas.microsoft.com/office/word/2006/wordml">
+  <w:abstractNum w:abstractNumId="0">
+    <w:nsid w:val="69DB5596"/>
+    <w:multiLevelType w:val="hybridMultilevel"/>
+    <w:tmpl w:val="3ABE1EC0"/>
+    <w:lvl w:ilvl="0" w:tplc="0C090001">
+      <w:start w:val="1"/>
+      <w:numFmt w:val="bullet"/>
+      <w:lvlText w:val=""/>
+      <w:lvlJc w:val="left"/>
+      <w:pPr>
+        <w:ind w:left="720" w:hanging="360"/>
+      </w:pPr>
+      <w:rPr>
+        <w:rFonts w:ascii="Symbol" w:hAnsi="Symbol" w:hint="default"/>
+      </w:rPr>
+    </w:lvl>
+    <w:lvl w:ilvl="1" w:tplc="0C090003" w:tentative="1">
+      <w:start w:val="1"/>
+      <w:numFmt w:val="bullet"/>
+      <w:lvlText w:val="o"/>
+      <w:lvlJc w:val="left"/>
+      <w:pPr>
+        <w:ind w:left="1440" w:hanging="360"/>
+      </w:pPr>
+      <w:rPr>
+        <w:rFonts w:ascii="Courier New" w:hAnsi="Courier New" w:cs="Courier New" w:hint="default"/>
+      </w:rPr>
+    </w:lvl>
+    <w:lvl w:ilvl="2" w:tplc="0C090005" w:tentative="1">
+      <w:start w:val="1"/>
+      <w:numFmt w:val="bullet"/>
+      <w:lvlText w:val=""/>
+      <w:lvlJc w:val="left"/>
+      <w:pPr>
+        <w:ind w:left="2160" w:hanging="360"/>
+      </w:pPr>
+      <w:rPr>
+        <w:rFonts w:ascii="Wingdings" w:hAnsi="Wingdings" w:hint="default"/>
+      </w:rPr>
+    </w:lvl>
+    <w:lvl w:ilvl="3" w:tplc="0C090001" w:tentative="1">
+      <w:start w:val="1"/>
+      <w:numFmt w:val="bullet"/>
+      <w:lvlText w:val=""/>
+      <w:lvlJc w:val="left"/>
+      <w:pPr>
+        <w:ind w:left="2880" w:hanging="360"/>
+      </w:pPr>
+      <w:rPr>
+        <w:rFonts w:ascii="Symbol" w:hAnsi="Symbol" w:hint="default"/>
+      </w:rPr>
+    </w:lvl>
+    <w:lvl w:ilvl="4" w:tplc="0C090003" w:tentative="1">
+      <w:start w:val="1"/>
+      <w:numFmt w:val="bullet"/>
+      <w:lvlText w:val="o"/>
+      <w:lvlJc w:val="left"/>
+      <w:pPr>
+        <w:ind w:left="3600" w:hanging="360"/>
+      </w:pPr>
+      <w:rPr>
+        <w:rFonts w:ascii="Courier New" w:hAnsi="Courier New" w:cs="Courier New" w:hint="default"/>
+      </w:rPr>
+    </w:lvl>
+    <w:lvl w:ilvl="5" w:tplc="0C090005" w:tentative="1">
+      <w:start w:val="1"/>
+      <w:numFmt w:val="bullet"/>
+      <w:lvlText w:val=""/>
+      <w:lvlJc w:val="left"/>
+      <w:pPr>
+        <w:ind w:left="4320" w:hanging="360"/>
+      </w:pPr>
+      <w:rPr>
+        <w:rFonts w:ascii="Wingdings" w:hAnsi="Wingdings" w:hint="default"/>
+      </w:rPr>
+    </w:lvl>
+    <w:lvl w:ilvl="6" w:tplc="0C090001" w:tentative="1">
+      <w:start w:val="1"/>
+      <w:numFmt w:val="bullet"/>
+      <w:lvlText w:val=""/>
+      <w:lvlJc w:val="left"/>
+      <w:pPr>
+        <w:ind w:left="5040" w:hanging="360"/>
+      </w:pPr>
+      <w:rPr>
+        <w:rFonts w:ascii="Symbol" w:hAnsi="Symbol" w:hint="default"/>
+      </w:rPr>
+    </w:lvl>
+    <w:lvl w:ilvl="7" w:tplc="0C090003" w:tentative="1">
+      <w:start w:val="1"/>
+      <w:numFmt w:val="bullet"/>
+      <w:lvlText w:val="o"/>
+      <w:lvlJc w:val="left"/>
+      <w:pPr>
+        <w:ind w:left="5760" w:hanging="360"/>
+      </w:pPr>
+      <w:rPr>
+        <w:rFonts w:ascii="Courier New" w:hAnsi="Courier New" w:cs="Courier New" w:hint="default"/>
+      </w:rPr>
+    </w:lvl>
+    <w:lvl w:ilvl="8" w:tplc="0C090005" w:tentative="1">
+      <w:start w:val="1"/>
+      <w:numFmt w:val="bullet"/>
+      <w:lvlText w:val=""/>
+      <w:lvlJc w:val="left"/>
+      <w:pPr>
+        <w:ind w:left="6480" w:hanging="360"/>
+      </w:pPr>
+      <w:rPr>
+        <w:rFonts w:ascii="Wingdings" w:hAnsi="Wingdings" w:hint="default"/>
+      </w:rPr>
+    </w:lvl>
+  </w:abstractNum>
+  <w:num w:numId="1">
+    <w:abstractNumId w:val="0"/>
+  </w:num>
+</w:numbering>
 </file>
 
 <file path=word/styles.xml><?xml version="1.0" encoding="utf-8"?>
@@ -2805,6 +3371,17 @@
     <w:uiPriority w:val="99"/>
     <w:semiHidden/>
     <w:unhideWhenUsed/>
+  </w:style>
+  <w:style w:type="paragraph" w:styleId="ListParagraph">
+    <w:name w:val="List Paragraph"/>
+    <w:basedOn w:val="Normal"/>
+    <w:uiPriority w:val="34"/>
+    <w:qFormat/>
+    <w:rsid w:val="004205B2"/>
+    <w:pPr>
+      <w:ind w:left="720"/>
+      <w:contextualSpacing/>
+    </w:pPr>
   </w:style>
 </w:styles>
 </file>

</xml_diff>